<commit_message>
[FEATURE] Added return Book Feature
</commit_message>
<xml_diff>
--- a/Library_Dokumentasi.docx
+++ b/Library_Dokumentasi.docx
@@ -82,7 +82,6 @@
         </w:rPr>
       </w:pPr>
       <w:proofErr w:type="spellStart"/>
-      <w:proofErr w:type="gramStart"/>
       <w:r>
         <w:rPr>
           <w:rFonts w:ascii="Times New Roman" w:hAnsi="Times New Roman" w:cs="Times New Roman"/>
@@ -102,9 +101,9 @@
           <w:sz w:val="24"/>
           <w:szCs w:val="24"/>
         </w:rPr>
-        <w:t xml:space="preserve"> :</w:t>
-      </w:r>
-      <w:proofErr w:type="gramEnd"/>
+        <w:t xml:space="preserve"> : </w:t>
+      </w:r>
+      <w:proofErr w:type="spellStart"/>
       <w:r>
         <w:rPr>
           <w:rFonts w:ascii="Times New Roman" w:hAnsi="Times New Roman" w:cs="Times New Roman"/>
@@ -113,9 +112,9 @@
           <w:sz w:val="24"/>
           <w:szCs w:val="24"/>
         </w:rPr>
-        <w:t xml:space="preserve"> </w:t>
-      </w:r>
-      <w:proofErr w:type="spellStart"/>
+        <w:t>Buatlah</w:t>
+      </w:r>
+      <w:proofErr w:type="spellEnd"/>
       <w:r>
         <w:rPr>
           <w:rFonts w:ascii="Times New Roman" w:hAnsi="Times New Roman" w:cs="Times New Roman"/>
@@ -124,9 +123,9 @@
           <w:sz w:val="24"/>
           <w:szCs w:val="24"/>
         </w:rPr>
-        <w:t>Buatlah</w:t>
-      </w:r>
-      <w:proofErr w:type="spellEnd"/>
+        <w:t xml:space="preserve"> CRUD Library (Member dan Book). Nilai plus </w:t>
+      </w:r>
+      <w:proofErr w:type="spellStart"/>
       <w:r>
         <w:rPr>
           <w:rFonts w:ascii="Times New Roman" w:hAnsi="Times New Roman" w:cs="Times New Roman"/>
@@ -135,9 +134,9 @@
           <w:sz w:val="24"/>
           <w:szCs w:val="24"/>
         </w:rPr>
-        <w:t xml:space="preserve"> CRUD Library (Member dan Book). Nilai plus </w:t>
-      </w:r>
-      <w:proofErr w:type="spellStart"/>
+        <w:t>jika</w:t>
+      </w:r>
+      <w:proofErr w:type="spellEnd"/>
       <w:r>
         <w:rPr>
           <w:rFonts w:ascii="Times New Roman" w:hAnsi="Times New Roman" w:cs="Times New Roman"/>
@@ -146,9 +145,9 @@
           <w:sz w:val="24"/>
           <w:szCs w:val="24"/>
         </w:rPr>
-        <w:t>jika</w:t>
-      </w:r>
-      <w:proofErr w:type="spellEnd"/>
+        <w:t xml:space="preserve"> </w:t>
+      </w:r>
+      <w:proofErr w:type="spellStart"/>
       <w:r>
         <w:rPr>
           <w:rFonts w:ascii="Times New Roman" w:hAnsi="Times New Roman" w:cs="Times New Roman"/>
@@ -157,9 +156,9 @@
           <w:sz w:val="24"/>
           <w:szCs w:val="24"/>
         </w:rPr>
-        <w:t xml:space="preserve"> </w:t>
-      </w:r>
-      <w:proofErr w:type="spellStart"/>
+        <w:t>tiap</w:t>
+      </w:r>
+      <w:proofErr w:type="spellEnd"/>
       <w:r>
         <w:rPr>
           <w:rFonts w:ascii="Times New Roman" w:hAnsi="Times New Roman" w:cs="Times New Roman"/>
@@ -168,9 +167,9 @@
           <w:sz w:val="24"/>
           <w:szCs w:val="24"/>
         </w:rPr>
-        <w:t>tiap</w:t>
-      </w:r>
-      <w:proofErr w:type="spellEnd"/>
+        <w:t xml:space="preserve"> </w:t>
+      </w:r>
+      <w:proofErr w:type="spellStart"/>
       <w:r>
         <w:rPr>
           <w:rFonts w:ascii="Times New Roman" w:hAnsi="Times New Roman" w:cs="Times New Roman"/>
@@ -179,9 +178,9 @@
           <w:sz w:val="24"/>
           <w:szCs w:val="24"/>
         </w:rPr>
-        <w:t xml:space="preserve"> </w:t>
-      </w:r>
-      <w:proofErr w:type="spellStart"/>
+        <w:t>pembelian</w:t>
+      </w:r>
+      <w:proofErr w:type="spellEnd"/>
       <w:r>
         <w:rPr>
           <w:rFonts w:ascii="Times New Roman" w:hAnsi="Times New Roman" w:cs="Times New Roman"/>
@@ -190,9 +189,9 @@
           <w:sz w:val="24"/>
           <w:szCs w:val="24"/>
         </w:rPr>
-        <w:t>pembelian</w:t>
-      </w:r>
-      <w:proofErr w:type="spellEnd"/>
+        <w:t xml:space="preserve"> </w:t>
+      </w:r>
+      <w:proofErr w:type="spellStart"/>
       <w:r>
         <w:rPr>
           <w:rFonts w:ascii="Times New Roman" w:hAnsi="Times New Roman" w:cs="Times New Roman"/>
@@ -201,9 +200,9 @@
           <w:sz w:val="24"/>
           <w:szCs w:val="24"/>
         </w:rPr>
-        <w:t xml:space="preserve"> </w:t>
-      </w:r>
-      <w:proofErr w:type="spellStart"/>
+        <w:t>buku</w:t>
+      </w:r>
+      <w:proofErr w:type="spellEnd"/>
       <w:r>
         <w:rPr>
           <w:rFonts w:ascii="Times New Roman" w:hAnsi="Times New Roman" w:cs="Times New Roman"/>
@@ -212,9 +211,9 @@
           <w:sz w:val="24"/>
           <w:szCs w:val="24"/>
         </w:rPr>
-        <w:t>buku</w:t>
-      </w:r>
-      <w:proofErr w:type="spellEnd"/>
+        <w:t xml:space="preserve"> </w:t>
+      </w:r>
+      <w:proofErr w:type="spellStart"/>
       <w:r>
         <w:rPr>
           <w:rFonts w:ascii="Times New Roman" w:hAnsi="Times New Roman" w:cs="Times New Roman"/>
@@ -223,9 +222,9 @@
           <w:sz w:val="24"/>
           <w:szCs w:val="24"/>
         </w:rPr>
-        <w:t xml:space="preserve"> </w:t>
-      </w:r>
-      <w:proofErr w:type="spellStart"/>
+        <w:t>dapat</w:t>
+      </w:r>
+      <w:proofErr w:type="spellEnd"/>
       <w:r>
         <w:rPr>
           <w:rFonts w:ascii="Times New Roman" w:hAnsi="Times New Roman" w:cs="Times New Roman"/>
@@ -234,9 +233,9 @@
           <w:sz w:val="24"/>
           <w:szCs w:val="24"/>
         </w:rPr>
-        <w:t>dapat</w:t>
-      </w:r>
-      <w:proofErr w:type="spellEnd"/>
+        <w:t xml:space="preserve"> </w:t>
+      </w:r>
+      <w:proofErr w:type="spellStart"/>
       <w:r>
         <w:rPr>
           <w:rFonts w:ascii="Times New Roman" w:hAnsi="Times New Roman" w:cs="Times New Roman"/>
@@ -245,9 +244,9 @@
           <w:sz w:val="24"/>
           <w:szCs w:val="24"/>
         </w:rPr>
-        <w:t xml:space="preserve"> </w:t>
-      </w:r>
-      <w:proofErr w:type="spellStart"/>
+        <w:t>berkurang</w:t>
+      </w:r>
+      <w:proofErr w:type="spellEnd"/>
       <w:r>
         <w:rPr>
           <w:rFonts w:ascii="Times New Roman" w:hAnsi="Times New Roman" w:cs="Times New Roman"/>
@@ -256,17 +255,6 @@
           <w:sz w:val="24"/>
           <w:szCs w:val="24"/>
         </w:rPr>
-        <w:t>berkurang</w:t>
-      </w:r>
-      <w:proofErr w:type="spellEnd"/>
-      <w:r>
-        <w:rPr>
-          <w:rFonts w:ascii="Times New Roman" w:hAnsi="Times New Roman" w:cs="Times New Roman"/>
-          <w:b/>
-          <w:bCs/>
-          <w:sz w:val="24"/>
-          <w:szCs w:val="24"/>
-        </w:rPr>
         <w:t>.</w:t>
       </w:r>
     </w:p>
@@ -288,10 +276,10 @@
           <w:szCs w:val="24"/>
         </w:rPr>
         <w:drawing>
-          <wp:inline distT="0" distB="0" distL="0" distR="0" wp14:anchorId="2A42E35E" wp14:editId="7417A325">
-            <wp:extent cx="4838700" cy="3410157"/>
+          <wp:inline distT="0" distB="0" distL="0" distR="0" wp14:anchorId="66A5DE03" wp14:editId="1E2D2006">
+            <wp:extent cx="5723890" cy="3886835"/>
             <wp:effectExtent l="0" t="0" r="0" b="0"/>
-            <wp:docPr id="1" name="Picture 1"/>
+            <wp:docPr id="38" name="Picture 38"/>
             <wp:cNvGraphicFramePr>
               <a:graphicFrameLocks xmlns:a="http://schemas.openxmlformats.org/drawingml/2006/main" noChangeAspect="1"/>
             </wp:cNvGraphicFramePr>
@@ -320,7 +308,7 @@
                   <pic:spPr bwMode="auto">
                     <a:xfrm>
                       <a:off x="0" y="0"/>
-                      <a:ext cx="4845110" cy="3414674"/>
+                      <a:ext cx="5723890" cy="3886835"/>
                     </a:xfrm>
                     <a:prstGeom prst="rect">
                       <a:avLst/>
@@ -778,26 +766,6 @@
     </w:p>
     <w:p>
       <w:pPr>
-        <w:spacing w:line="360" w:lineRule="auto"/>
-        <w:rPr>
-          <w:rFonts w:ascii="Times New Roman" w:hAnsi="Times New Roman" w:cs="Times New Roman"/>
-          <w:sz w:val="24"/>
-          <w:szCs w:val="24"/>
-        </w:rPr>
-      </w:pPr>
-    </w:p>
-    <w:p>
-      <w:pPr>
-        <w:spacing w:line="360" w:lineRule="auto"/>
-        <w:rPr>
-          <w:rFonts w:ascii="Times New Roman" w:hAnsi="Times New Roman" w:cs="Times New Roman"/>
-          <w:sz w:val="24"/>
-          <w:szCs w:val="24"/>
-        </w:rPr>
-      </w:pPr>
-    </w:p>
-    <w:p>
-      <w:pPr>
         <w:pStyle w:val="ListParagraph"/>
         <w:numPr>
           <w:ilvl w:val="0"/>
@@ -821,6 +789,7 @@
           <w:sz w:val="24"/>
           <w:szCs w:val="24"/>
         </w:rPr>
+        <w:lastRenderedPageBreak/>
         <w:t>Entitas</w:t>
       </w:r>
       <w:proofErr w:type="spellEnd"/>
@@ -888,6 +857,7 @@
       <w:r>
         <w:rPr>
           <w:rFonts w:ascii="Times New Roman" w:hAnsi="Times New Roman" w:cs="Times New Roman"/>
+          <w:noProof/>
           <w:sz w:val="24"/>
           <w:szCs w:val="24"/>
         </w:rPr>
@@ -1030,10 +1000,10 @@
           <w:rFonts w:ascii="Times New Roman" w:hAnsi="Times New Roman" w:cs="Times New Roman"/>
           <w:b/>
           <w:bCs/>
-          <w:sz w:val="24"/>
-          <w:szCs w:val="24"/>
-        </w:rPr>
-        <w:lastRenderedPageBreak/>
+          <w:noProof/>
+          <w:sz w:val="24"/>
+          <w:szCs w:val="24"/>
+        </w:rPr>
         <w:drawing>
           <wp:inline distT="0" distB="0" distL="0" distR="0" wp14:anchorId="636D13AE" wp14:editId="3018ADDB">
             <wp:extent cx="4525006" cy="3124636"/>
@@ -1089,9 +1059,11 @@
       <w:r>
         <w:rPr>
           <w:rFonts w:ascii="Times New Roman" w:hAnsi="Times New Roman" w:cs="Times New Roman"/>
-          <w:sz w:val="24"/>
-          <w:szCs w:val="24"/>
-        </w:rPr>
+          <w:noProof/>
+          <w:sz w:val="24"/>
+          <w:szCs w:val="24"/>
+        </w:rPr>
+        <w:lastRenderedPageBreak/>
         <w:drawing>
           <wp:inline distT="0" distB="0" distL="0" distR="0" wp14:anchorId="6B8BBE01" wp14:editId="29D46C80">
             <wp:extent cx="5731510" cy="1070610"/>
@@ -1283,6 +1255,7 @@
       <w:r>
         <w:rPr>
           <w:rFonts w:ascii="Times New Roman" w:hAnsi="Times New Roman" w:cs="Times New Roman"/>
+          <w:noProof/>
           <w:sz w:val="24"/>
           <w:szCs w:val="24"/>
         </w:rPr>
@@ -1341,6 +1314,7 @@
       <w:r>
         <w:rPr>
           <w:rFonts w:ascii="Times New Roman" w:hAnsi="Times New Roman" w:cs="Times New Roman"/>
+          <w:noProof/>
           <w:sz w:val="24"/>
           <w:szCs w:val="24"/>
         </w:rPr>
@@ -1624,6 +1598,7 @@
       <w:r>
         <w:rPr>
           <w:rFonts w:ascii="Times New Roman" w:hAnsi="Times New Roman" w:cs="Times New Roman"/>
+          <w:noProof/>
           <w:sz w:val="24"/>
           <w:szCs w:val="24"/>
         </w:rPr>
@@ -1775,6 +1750,7 @@
       <w:r>
         <w:rPr>
           <w:rFonts w:ascii="Times New Roman" w:hAnsi="Times New Roman" w:cs="Times New Roman"/>
+          <w:noProof/>
           <w:sz w:val="24"/>
           <w:szCs w:val="24"/>
         </w:rPr>
@@ -1842,6 +1818,7 @@
       <w:r>
         <w:rPr>
           <w:rFonts w:ascii="Times New Roman" w:hAnsi="Times New Roman" w:cs="Times New Roman"/>
+          <w:noProof/>
           <w:sz w:val="24"/>
           <w:szCs w:val="24"/>
         </w:rPr>
@@ -1964,17 +1941,7 @@
           <w:sz w:val="24"/>
           <w:szCs w:val="24"/>
         </w:rPr>
-        <w:t>mst_</w:t>
-      </w:r>
-      <w:r>
-        <w:rPr>
-          <w:rFonts w:ascii="Times New Roman" w:hAnsi="Times New Roman" w:cs="Times New Roman"/>
-          <w:b/>
-          <w:bCs/>
-          <w:sz w:val="24"/>
-          <w:szCs w:val="24"/>
-        </w:rPr>
-        <w:t>book</w:t>
+        <w:t>mst_book</w:t>
       </w:r>
       <w:proofErr w:type="spellEnd"/>
     </w:p>
@@ -2020,6 +1987,7 @@
       <w:r>
         <w:rPr>
           <w:rFonts w:ascii="Times New Roman" w:hAnsi="Times New Roman" w:cs="Times New Roman"/>
+          <w:noProof/>
           <w:sz w:val="24"/>
           <w:szCs w:val="24"/>
         </w:rPr>
@@ -2191,6 +2159,7 @@
           <w:rFonts w:ascii="Times New Roman" w:hAnsi="Times New Roman" w:cs="Times New Roman"/>
           <w:b/>
           <w:bCs/>
+          <w:noProof/>
           <w:sz w:val="24"/>
           <w:szCs w:val="24"/>
         </w:rPr>
@@ -2255,6 +2224,7 @@
           <w:rFonts w:ascii="Times New Roman" w:hAnsi="Times New Roman" w:cs="Times New Roman"/>
           <w:b/>
           <w:bCs/>
+          <w:noProof/>
           <w:sz w:val="24"/>
           <w:szCs w:val="24"/>
         </w:rPr>
@@ -2330,17 +2300,7 @@
           <w:sz w:val="24"/>
           <w:szCs w:val="24"/>
         </w:rPr>
-        <w:t>2.2</w:t>
-      </w:r>
-      <w:r>
-        <w:rPr>
-          <w:rFonts w:ascii="Times New Roman" w:hAnsi="Times New Roman" w:cs="Times New Roman"/>
-          <w:b/>
-          <w:bCs/>
-          <w:sz w:val="24"/>
-          <w:szCs w:val="24"/>
-        </w:rPr>
-        <w:t xml:space="preserve"> </w:t>
+        <w:t xml:space="preserve">2.2 </w:t>
       </w:r>
       <w:r>
         <w:rPr>
@@ -2514,6 +2474,7 @@
       <w:r>
         <w:rPr>
           <w:rFonts w:ascii="Times New Roman" w:hAnsi="Times New Roman" w:cs="Times New Roman"/>
+          <w:noProof/>
           <w:sz w:val="24"/>
           <w:szCs w:val="24"/>
         </w:rPr>
@@ -2572,6 +2533,7 @@
       <w:r>
         <w:rPr>
           <w:rFonts w:ascii="Times New Roman" w:hAnsi="Times New Roman" w:cs="Times New Roman"/>
+          <w:noProof/>
           <w:sz w:val="24"/>
           <w:szCs w:val="24"/>
         </w:rPr>
@@ -2736,6 +2698,7 @@
       <w:r>
         <w:rPr>
           <w:rFonts w:ascii="Times New Roman" w:hAnsi="Times New Roman" w:cs="Times New Roman"/>
+          <w:noProof/>
           <w:sz w:val="24"/>
           <w:szCs w:val="24"/>
         </w:rPr>
@@ -2894,6 +2857,7 @@
       <w:r>
         <w:rPr>
           <w:rFonts w:ascii="Times New Roman" w:hAnsi="Times New Roman" w:cs="Times New Roman"/>
+          <w:noProof/>
           <w:sz w:val="24"/>
           <w:szCs w:val="24"/>
         </w:rPr>
@@ -2961,6 +2925,7 @@
       <w:r>
         <w:rPr>
           <w:rFonts w:ascii="Times New Roman" w:hAnsi="Times New Roman" w:cs="Times New Roman"/>
+          <w:noProof/>
           <w:sz w:val="24"/>
           <w:szCs w:val="24"/>
         </w:rPr>
@@ -3029,6 +2994,7 @@
       <w:r>
         <w:rPr>
           <w:rFonts w:ascii="Times New Roman" w:hAnsi="Times New Roman" w:cs="Times New Roman"/>
+          <w:noProof/>
           <w:sz w:val="24"/>
           <w:szCs w:val="24"/>
         </w:rPr>
@@ -3089,6 +3055,7 @@
       <w:r>
         <w:rPr>
           <w:rFonts w:ascii="Times New Roman" w:hAnsi="Times New Roman" w:cs="Times New Roman"/>
+          <w:noProof/>
           <w:sz w:val="24"/>
           <w:szCs w:val="24"/>
         </w:rPr>
@@ -3723,6 +3690,7 @@
       <w:r>
         <w:rPr>
           <w:rFonts w:ascii="Times New Roman" w:hAnsi="Times New Roman" w:cs="Times New Roman"/>
+          <w:noProof/>
           <w:sz w:val="24"/>
           <w:szCs w:val="24"/>
         </w:rPr>
@@ -4132,6 +4100,7 @@
       <w:r>
         <w:rPr>
           <w:rFonts w:ascii="Times New Roman" w:hAnsi="Times New Roman" w:cs="Times New Roman"/>
+          <w:noProof/>
           <w:sz w:val="24"/>
           <w:szCs w:val="24"/>
         </w:rPr>
@@ -4191,6 +4160,7 @@
       <w:r>
         <w:rPr>
           <w:rFonts w:ascii="Times New Roman" w:hAnsi="Times New Roman" w:cs="Times New Roman"/>
+          <w:noProof/>
           <w:sz w:val="24"/>
           <w:szCs w:val="24"/>
         </w:rPr>
@@ -4664,6 +4634,7 @@
       <w:r>
         <w:rPr>
           <w:rFonts w:ascii="Times New Roman" w:hAnsi="Times New Roman" w:cs="Times New Roman"/>
+          <w:noProof/>
           <w:sz w:val="24"/>
           <w:szCs w:val="24"/>
         </w:rPr>
@@ -5469,6 +5440,7 @@
       <w:r>
         <w:rPr>
           <w:rFonts w:ascii="Times New Roman" w:hAnsi="Times New Roman" w:cs="Times New Roman"/>
+          <w:noProof/>
           <w:sz w:val="24"/>
           <w:szCs w:val="24"/>
         </w:rPr>
@@ -6131,6 +6103,7 @@
       <w:r>
         <w:rPr>
           <w:rFonts w:ascii="Times New Roman" w:hAnsi="Times New Roman" w:cs="Times New Roman"/>
+          <w:noProof/>
           <w:sz w:val="24"/>
           <w:szCs w:val="24"/>
         </w:rPr>
@@ -6233,6 +6206,7 @@
       <w:r>
         <w:rPr>
           <w:rFonts w:ascii="Times New Roman" w:hAnsi="Times New Roman" w:cs="Times New Roman"/>
+          <w:noProof/>
           <w:sz w:val="24"/>
           <w:szCs w:val="24"/>
         </w:rPr>
@@ -6636,6 +6610,7 @@
       <w:r>
         <w:rPr>
           <w:rFonts w:ascii="Times New Roman" w:hAnsi="Times New Roman" w:cs="Times New Roman"/>
+          <w:noProof/>
           <w:sz w:val="24"/>
           <w:szCs w:val="24"/>
         </w:rPr>
@@ -7199,6 +7174,7 @@
       <w:r>
         <w:rPr>
           <w:rFonts w:ascii="Times New Roman" w:hAnsi="Times New Roman" w:cs="Times New Roman"/>
+          <w:noProof/>
           <w:sz w:val="24"/>
           <w:szCs w:val="24"/>
         </w:rPr>
@@ -7259,6 +7235,7 @@
       <w:r>
         <w:rPr>
           <w:rFonts w:ascii="Times New Roman" w:hAnsi="Times New Roman" w:cs="Times New Roman"/>
+          <w:noProof/>
           <w:sz w:val="24"/>
           <w:szCs w:val="24"/>
         </w:rPr>
@@ -7687,6 +7664,7 @@
       <w:r>
         <w:rPr>
           <w:rFonts w:ascii="Times New Roman" w:hAnsi="Times New Roman" w:cs="Times New Roman"/>
+          <w:noProof/>
           <w:sz w:val="24"/>
           <w:szCs w:val="24"/>
         </w:rPr>
@@ -7732,6 +7710,1529 @@
           </wp:inline>
         </w:drawing>
       </w:r>
+    </w:p>
+    <w:p>
+      <w:pPr>
+        <w:spacing w:line="360" w:lineRule="auto"/>
+        <w:jc w:val="center"/>
+        <w:rPr>
+          <w:rFonts w:ascii="Times New Roman" w:hAnsi="Times New Roman" w:cs="Times New Roman"/>
+          <w:sz w:val="24"/>
+          <w:szCs w:val="24"/>
+        </w:rPr>
+      </w:pPr>
+    </w:p>
+    <w:p>
+      <w:pPr>
+        <w:spacing w:line="360" w:lineRule="auto"/>
+        <w:jc w:val="center"/>
+        <w:rPr>
+          <w:rFonts w:ascii="Times New Roman" w:hAnsi="Times New Roman" w:cs="Times New Roman"/>
+          <w:b/>
+          <w:bCs/>
+          <w:sz w:val="24"/>
+          <w:szCs w:val="24"/>
+        </w:rPr>
+      </w:pPr>
+      <w:r>
+        <w:rPr>
+          <w:rFonts w:ascii="Times New Roman" w:hAnsi="Times New Roman" w:cs="Times New Roman"/>
+          <w:b/>
+          <w:bCs/>
+          <w:sz w:val="24"/>
+          <w:szCs w:val="24"/>
+        </w:rPr>
+        <w:lastRenderedPageBreak/>
+        <w:t>REVISI (PENAMBAHAN FITUR):</w:t>
+      </w:r>
+    </w:p>
+    <w:p>
+      <w:pPr>
+        <w:spacing w:line="360" w:lineRule="auto"/>
+        <w:jc w:val="both"/>
+        <w:rPr>
+          <w:rFonts w:ascii="Times New Roman" w:hAnsi="Times New Roman" w:cs="Times New Roman"/>
+          <w:sz w:val="24"/>
+          <w:szCs w:val="24"/>
+        </w:rPr>
+      </w:pPr>
+      <w:r>
+        <w:rPr>
+          <w:rFonts w:ascii="Times New Roman" w:hAnsi="Times New Roman" w:cs="Times New Roman"/>
+          <w:b/>
+          <w:bCs/>
+          <w:sz w:val="24"/>
+          <w:szCs w:val="24"/>
+        </w:rPr>
+        <w:tab/>
+      </w:r>
+      <w:proofErr w:type="spellStart"/>
+      <w:r>
+        <w:rPr>
+          <w:rFonts w:ascii="Times New Roman" w:hAnsi="Times New Roman" w:cs="Times New Roman"/>
+          <w:sz w:val="24"/>
+          <w:szCs w:val="24"/>
+        </w:rPr>
+        <w:t>Penambahan</w:t>
+      </w:r>
+      <w:proofErr w:type="spellEnd"/>
+      <w:r>
+        <w:rPr>
+          <w:rFonts w:ascii="Times New Roman" w:hAnsi="Times New Roman" w:cs="Times New Roman"/>
+          <w:sz w:val="24"/>
+          <w:szCs w:val="24"/>
+        </w:rPr>
+        <w:t xml:space="preserve"> </w:t>
+      </w:r>
+      <w:proofErr w:type="spellStart"/>
+      <w:r>
+        <w:rPr>
+          <w:rFonts w:ascii="Times New Roman" w:hAnsi="Times New Roman" w:cs="Times New Roman"/>
+          <w:sz w:val="24"/>
+          <w:szCs w:val="24"/>
+        </w:rPr>
+        <w:t>fitur</w:t>
+      </w:r>
+      <w:proofErr w:type="spellEnd"/>
+      <w:r>
+        <w:rPr>
+          <w:rFonts w:ascii="Times New Roman" w:hAnsi="Times New Roman" w:cs="Times New Roman"/>
+          <w:sz w:val="24"/>
+          <w:szCs w:val="24"/>
+        </w:rPr>
+        <w:t xml:space="preserve"> </w:t>
+      </w:r>
+      <w:proofErr w:type="spellStart"/>
+      <w:r>
+        <w:rPr>
+          <w:rFonts w:ascii="Times New Roman" w:hAnsi="Times New Roman" w:cs="Times New Roman"/>
+          <w:sz w:val="24"/>
+          <w:szCs w:val="24"/>
+        </w:rPr>
+        <w:t>pengembalian</w:t>
+      </w:r>
+      <w:proofErr w:type="spellEnd"/>
+      <w:r>
+        <w:rPr>
+          <w:rFonts w:ascii="Times New Roman" w:hAnsi="Times New Roman" w:cs="Times New Roman"/>
+          <w:sz w:val="24"/>
+          <w:szCs w:val="24"/>
+        </w:rPr>
+        <w:t xml:space="preserve">. Program </w:t>
+      </w:r>
+      <w:proofErr w:type="spellStart"/>
+      <w:r>
+        <w:rPr>
+          <w:rFonts w:ascii="Times New Roman" w:hAnsi="Times New Roman" w:cs="Times New Roman"/>
+          <w:sz w:val="24"/>
+          <w:szCs w:val="24"/>
+        </w:rPr>
+        <w:t>dapat</w:t>
+      </w:r>
+      <w:proofErr w:type="spellEnd"/>
+      <w:r>
+        <w:rPr>
+          <w:rFonts w:ascii="Times New Roman" w:hAnsi="Times New Roman" w:cs="Times New Roman"/>
+          <w:sz w:val="24"/>
+          <w:szCs w:val="24"/>
+        </w:rPr>
+        <w:t xml:space="preserve"> </w:t>
+      </w:r>
+      <w:proofErr w:type="spellStart"/>
+      <w:r>
+        <w:rPr>
+          <w:rFonts w:ascii="Times New Roman" w:hAnsi="Times New Roman" w:cs="Times New Roman"/>
+          <w:sz w:val="24"/>
+          <w:szCs w:val="24"/>
+        </w:rPr>
+        <w:t>meminjam</w:t>
+      </w:r>
+      <w:proofErr w:type="spellEnd"/>
+      <w:r>
+        <w:rPr>
+          <w:rFonts w:ascii="Times New Roman" w:hAnsi="Times New Roman" w:cs="Times New Roman"/>
+          <w:sz w:val="24"/>
+          <w:szCs w:val="24"/>
+        </w:rPr>
+        <w:t xml:space="preserve"> </w:t>
+      </w:r>
+      <w:proofErr w:type="spellStart"/>
+      <w:r>
+        <w:rPr>
+          <w:rFonts w:ascii="Times New Roman" w:hAnsi="Times New Roman" w:cs="Times New Roman"/>
+          <w:sz w:val="24"/>
+          <w:szCs w:val="24"/>
+        </w:rPr>
+        <w:t>buku</w:t>
+      </w:r>
+      <w:proofErr w:type="spellEnd"/>
+      <w:r>
+        <w:rPr>
+          <w:rFonts w:ascii="Times New Roman" w:hAnsi="Times New Roman" w:cs="Times New Roman"/>
+          <w:sz w:val="24"/>
+          <w:szCs w:val="24"/>
+        </w:rPr>
+        <w:t xml:space="preserve"> dan </w:t>
+      </w:r>
+      <w:proofErr w:type="spellStart"/>
+      <w:r>
+        <w:rPr>
+          <w:rFonts w:ascii="Times New Roman" w:hAnsi="Times New Roman" w:cs="Times New Roman"/>
+          <w:sz w:val="24"/>
+          <w:szCs w:val="24"/>
+        </w:rPr>
+        <w:t>mengurangi</w:t>
+      </w:r>
+      <w:proofErr w:type="spellEnd"/>
+      <w:r>
+        <w:rPr>
+          <w:rFonts w:ascii="Times New Roman" w:hAnsi="Times New Roman" w:cs="Times New Roman"/>
+          <w:sz w:val="24"/>
+          <w:szCs w:val="24"/>
+        </w:rPr>
+        <w:t xml:space="preserve"> </w:t>
+      </w:r>
+      <w:proofErr w:type="spellStart"/>
+      <w:r>
+        <w:rPr>
+          <w:rFonts w:ascii="Times New Roman" w:hAnsi="Times New Roman" w:cs="Times New Roman"/>
+          <w:sz w:val="24"/>
+          <w:szCs w:val="24"/>
+        </w:rPr>
+        <w:t>jumlah</w:t>
+      </w:r>
+      <w:proofErr w:type="spellEnd"/>
+      <w:r>
+        <w:rPr>
+          <w:rFonts w:ascii="Times New Roman" w:hAnsi="Times New Roman" w:cs="Times New Roman"/>
+          <w:sz w:val="24"/>
+          <w:szCs w:val="24"/>
+        </w:rPr>
+        <w:t xml:space="preserve"> </w:t>
+      </w:r>
+      <w:proofErr w:type="spellStart"/>
+      <w:r>
+        <w:rPr>
+          <w:rFonts w:ascii="Times New Roman" w:hAnsi="Times New Roman" w:cs="Times New Roman"/>
+          <w:sz w:val="24"/>
+          <w:szCs w:val="24"/>
+        </w:rPr>
+        <w:t>buku</w:t>
+      </w:r>
+      <w:proofErr w:type="spellEnd"/>
+      <w:r>
+        <w:rPr>
+          <w:rFonts w:ascii="Times New Roman" w:hAnsi="Times New Roman" w:cs="Times New Roman"/>
+          <w:sz w:val="24"/>
+          <w:szCs w:val="24"/>
+        </w:rPr>
+        <w:t xml:space="preserve"> di stock </w:t>
+      </w:r>
+      <w:proofErr w:type="spellStart"/>
+      <w:r>
+        <w:rPr>
+          <w:rFonts w:ascii="Times New Roman" w:hAnsi="Times New Roman" w:cs="Times New Roman"/>
+          <w:sz w:val="24"/>
+          <w:szCs w:val="24"/>
+        </w:rPr>
+        <w:t>dengan</w:t>
+      </w:r>
+      <w:proofErr w:type="spellEnd"/>
+      <w:r>
+        <w:rPr>
+          <w:rFonts w:ascii="Times New Roman" w:hAnsi="Times New Roman" w:cs="Times New Roman"/>
+          <w:sz w:val="24"/>
+          <w:szCs w:val="24"/>
+        </w:rPr>
+        <w:t xml:space="preserve"> </w:t>
+      </w:r>
+      <w:proofErr w:type="spellStart"/>
+      <w:r>
+        <w:rPr>
+          <w:rFonts w:ascii="Times New Roman" w:hAnsi="Times New Roman" w:cs="Times New Roman"/>
+          <w:sz w:val="24"/>
+          <w:szCs w:val="24"/>
+        </w:rPr>
+        <w:t>kondisi</w:t>
+      </w:r>
+      <w:proofErr w:type="spellEnd"/>
+      <w:r>
+        <w:rPr>
+          <w:rFonts w:ascii="Times New Roman" w:hAnsi="Times New Roman" w:cs="Times New Roman"/>
+          <w:sz w:val="24"/>
+          <w:szCs w:val="24"/>
+        </w:rPr>
+        <w:t xml:space="preserve"> </w:t>
+      </w:r>
+      <w:proofErr w:type="spellStart"/>
+      <w:r>
+        <w:rPr>
+          <w:rFonts w:ascii="Times New Roman" w:hAnsi="Times New Roman" w:cs="Times New Roman"/>
+          <w:sz w:val="24"/>
+          <w:szCs w:val="24"/>
+        </w:rPr>
+        <w:t>dapat</w:t>
+      </w:r>
+      <w:proofErr w:type="spellEnd"/>
+      <w:r>
+        <w:rPr>
+          <w:rFonts w:ascii="Times New Roman" w:hAnsi="Times New Roman" w:cs="Times New Roman"/>
+          <w:sz w:val="24"/>
+          <w:szCs w:val="24"/>
+        </w:rPr>
+        <w:t xml:space="preserve"> </w:t>
+      </w:r>
+      <w:proofErr w:type="spellStart"/>
+      <w:r>
+        <w:rPr>
+          <w:rFonts w:ascii="Times New Roman" w:hAnsi="Times New Roman" w:cs="Times New Roman"/>
+          <w:sz w:val="24"/>
+          <w:szCs w:val="24"/>
+        </w:rPr>
+        <w:t>meminjam</w:t>
+      </w:r>
+      <w:proofErr w:type="spellEnd"/>
+      <w:r>
+        <w:rPr>
+          <w:rFonts w:ascii="Times New Roman" w:hAnsi="Times New Roman" w:cs="Times New Roman"/>
+          <w:sz w:val="24"/>
+          <w:szCs w:val="24"/>
+        </w:rPr>
+        <w:t xml:space="preserve"> </w:t>
+      </w:r>
+      <w:proofErr w:type="spellStart"/>
+      <w:r>
+        <w:rPr>
+          <w:rFonts w:ascii="Times New Roman" w:hAnsi="Times New Roman" w:cs="Times New Roman"/>
+          <w:sz w:val="24"/>
+          <w:szCs w:val="24"/>
+        </w:rPr>
+        <w:t>jika</w:t>
+      </w:r>
+      <w:proofErr w:type="spellEnd"/>
+      <w:r>
+        <w:rPr>
+          <w:rFonts w:ascii="Times New Roman" w:hAnsi="Times New Roman" w:cs="Times New Roman"/>
+          <w:sz w:val="24"/>
+          <w:szCs w:val="24"/>
+        </w:rPr>
+        <w:t xml:space="preserve"> </w:t>
+      </w:r>
+      <w:proofErr w:type="spellStart"/>
+      <w:r>
+        <w:rPr>
+          <w:rFonts w:ascii="Times New Roman" w:hAnsi="Times New Roman" w:cs="Times New Roman"/>
+          <w:sz w:val="24"/>
+          <w:szCs w:val="24"/>
+        </w:rPr>
+        <w:t>kuantitas</w:t>
+      </w:r>
+      <w:proofErr w:type="spellEnd"/>
+      <w:r>
+        <w:rPr>
+          <w:rFonts w:ascii="Times New Roman" w:hAnsi="Times New Roman" w:cs="Times New Roman"/>
+          <w:sz w:val="24"/>
+          <w:szCs w:val="24"/>
+        </w:rPr>
+        <w:t xml:space="preserve"> </w:t>
+      </w:r>
+      <w:proofErr w:type="spellStart"/>
+      <w:r>
+        <w:rPr>
+          <w:rFonts w:ascii="Times New Roman" w:hAnsi="Times New Roman" w:cs="Times New Roman"/>
+          <w:sz w:val="24"/>
+          <w:szCs w:val="24"/>
+        </w:rPr>
+        <w:t>peminjaman</w:t>
+      </w:r>
+      <w:proofErr w:type="spellEnd"/>
+      <w:r>
+        <w:rPr>
+          <w:rFonts w:ascii="Times New Roman" w:hAnsi="Times New Roman" w:cs="Times New Roman"/>
+          <w:sz w:val="24"/>
+          <w:szCs w:val="24"/>
+        </w:rPr>
+        <w:t xml:space="preserve"> </w:t>
+      </w:r>
+      <w:proofErr w:type="spellStart"/>
+      <w:r>
+        <w:rPr>
+          <w:rFonts w:ascii="Times New Roman" w:hAnsi="Times New Roman" w:cs="Times New Roman"/>
+          <w:sz w:val="24"/>
+          <w:szCs w:val="24"/>
+        </w:rPr>
+        <w:t>kurang</w:t>
+      </w:r>
+      <w:proofErr w:type="spellEnd"/>
+      <w:r>
+        <w:rPr>
+          <w:rFonts w:ascii="Times New Roman" w:hAnsi="Times New Roman" w:cs="Times New Roman"/>
+          <w:sz w:val="24"/>
+          <w:szCs w:val="24"/>
+        </w:rPr>
+        <w:t xml:space="preserve"> </w:t>
+      </w:r>
+      <w:proofErr w:type="spellStart"/>
+      <w:r>
+        <w:rPr>
+          <w:rFonts w:ascii="Times New Roman" w:hAnsi="Times New Roman" w:cs="Times New Roman"/>
+          <w:sz w:val="24"/>
+          <w:szCs w:val="24"/>
+        </w:rPr>
+        <w:t>dari</w:t>
+      </w:r>
+      <w:proofErr w:type="spellEnd"/>
+      <w:r>
+        <w:rPr>
+          <w:rFonts w:ascii="Times New Roman" w:hAnsi="Times New Roman" w:cs="Times New Roman"/>
+          <w:sz w:val="24"/>
+          <w:szCs w:val="24"/>
+        </w:rPr>
+        <w:t xml:space="preserve"> 3.</w:t>
+      </w:r>
+    </w:p>
+    <w:p>
+      <w:pPr>
+        <w:spacing w:line="360" w:lineRule="auto"/>
+        <w:jc w:val="both"/>
+        <w:rPr>
+          <w:rFonts w:ascii="Times New Roman" w:hAnsi="Times New Roman" w:cs="Times New Roman"/>
+          <w:sz w:val="24"/>
+          <w:szCs w:val="24"/>
+        </w:rPr>
+      </w:pPr>
+      <w:r>
+        <w:rPr>
+          <w:rFonts w:ascii="Times New Roman" w:hAnsi="Times New Roman" w:cs="Times New Roman"/>
+          <w:sz w:val="24"/>
+          <w:szCs w:val="24"/>
+        </w:rPr>
+        <w:drawing>
+          <wp:inline distT="0" distB="0" distL="0" distR="0" wp14:anchorId="78DB835D" wp14:editId="0ACA0B91">
+            <wp:extent cx="5731510" cy="2921635"/>
+            <wp:effectExtent l="0" t="0" r="2540" b="0"/>
+            <wp:docPr id="5" name="Picture 5"/>
+            <wp:cNvGraphicFramePr>
+              <a:graphicFrameLocks xmlns:a="http://schemas.openxmlformats.org/drawingml/2006/main" noChangeAspect="1"/>
+            </wp:cNvGraphicFramePr>
+            <a:graphic xmlns:a="http://schemas.openxmlformats.org/drawingml/2006/main">
+              <a:graphicData uri="http://schemas.openxmlformats.org/drawingml/2006/picture">
+                <pic:pic xmlns:pic="http://schemas.openxmlformats.org/drawingml/2006/picture">
+                  <pic:nvPicPr>
+                    <pic:cNvPr id="1" name=""/>
+                    <pic:cNvPicPr/>
+                  </pic:nvPicPr>
+                  <pic:blipFill>
+                    <a:blip r:embed="rId35">
+                      <a:extLst>
+                        <a:ext uri="{28A0092B-C50C-407E-A947-70E740481C1C}">
+                          <a14:useLocalDpi xmlns:a14="http://schemas.microsoft.com/office/drawing/2010/main" val="0"/>
+                        </a:ext>
+                      </a:extLst>
+                    </a:blip>
+                    <a:stretch>
+                      <a:fillRect/>
+                    </a:stretch>
+                  </pic:blipFill>
+                  <pic:spPr>
+                    <a:xfrm>
+                      <a:off x="0" y="0"/>
+                      <a:ext cx="5731510" cy="2921635"/>
+                    </a:xfrm>
+                    <a:prstGeom prst="rect">
+                      <a:avLst/>
+                    </a:prstGeom>
+                  </pic:spPr>
+                </pic:pic>
+              </a:graphicData>
+            </a:graphic>
+          </wp:inline>
+        </w:drawing>
+      </w:r>
+    </w:p>
+    <w:p>
+      <w:pPr>
+        <w:spacing w:line="360" w:lineRule="auto"/>
+        <w:jc w:val="center"/>
+        <w:rPr>
+          <w:rFonts w:ascii="Times New Roman" w:hAnsi="Times New Roman" w:cs="Times New Roman"/>
+          <w:b/>
+          <w:bCs/>
+          <w:sz w:val="24"/>
+          <w:szCs w:val="24"/>
+        </w:rPr>
+      </w:pPr>
+      <w:r>
+        <w:rPr>
+          <w:rFonts w:ascii="Times New Roman" w:hAnsi="Times New Roman" w:cs="Times New Roman"/>
+          <w:b/>
+          <w:bCs/>
+          <w:sz w:val="24"/>
+          <w:szCs w:val="24"/>
+        </w:rPr>
+        <w:t>TABEL SAVE TRX_RESERVE</w:t>
+      </w:r>
+    </w:p>
+    <w:p>
+      <w:pPr>
+        <w:rPr>
+          <w:rFonts w:ascii="Times New Roman" w:hAnsi="Times New Roman" w:cs="Times New Roman"/>
+          <w:sz w:val="24"/>
+          <w:szCs w:val="24"/>
+        </w:rPr>
+      </w:pPr>
+      <w:r>
+        <w:rPr>
+          <w:rFonts w:ascii="Times New Roman" w:hAnsi="Times New Roman" w:cs="Times New Roman"/>
+          <w:b/>
+          <w:bCs/>
+          <w:sz w:val="24"/>
+          <w:szCs w:val="24"/>
+        </w:rPr>
+        <w:tab/>
+      </w:r>
+      <w:proofErr w:type="spellStart"/>
+      <w:r>
+        <w:rPr>
+          <w:rFonts w:ascii="Times New Roman" w:hAnsi="Times New Roman" w:cs="Times New Roman"/>
+          <w:sz w:val="24"/>
+          <w:szCs w:val="24"/>
+        </w:rPr>
+        <w:t>Setelah</w:t>
+      </w:r>
+      <w:proofErr w:type="spellEnd"/>
+      <w:r>
+        <w:rPr>
+          <w:rFonts w:ascii="Times New Roman" w:hAnsi="Times New Roman" w:cs="Times New Roman"/>
+          <w:sz w:val="24"/>
+          <w:szCs w:val="24"/>
+        </w:rPr>
+        <w:t xml:space="preserve"> </w:t>
+      </w:r>
+      <w:proofErr w:type="spellStart"/>
+      <w:r>
+        <w:rPr>
+          <w:rFonts w:ascii="Times New Roman" w:hAnsi="Times New Roman" w:cs="Times New Roman"/>
+          <w:sz w:val="24"/>
+          <w:szCs w:val="24"/>
+        </w:rPr>
+        <w:t>melakukan</w:t>
+      </w:r>
+      <w:proofErr w:type="spellEnd"/>
+      <w:r>
+        <w:rPr>
+          <w:rFonts w:ascii="Times New Roman" w:hAnsi="Times New Roman" w:cs="Times New Roman"/>
+          <w:sz w:val="24"/>
+          <w:szCs w:val="24"/>
+        </w:rPr>
+        <w:t xml:space="preserve"> save </w:t>
+      </w:r>
+      <w:proofErr w:type="spellStart"/>
+      <w:r>
+        <w:rPr>
+          <w:rFonts w:ascii="Times New Roman" w:hAnsi="Times New Roman" w:cs="Times New Roman"/>
+          <w:sz w:val="24"/>
+          <w:szCs w:val="24"/>
+        </w:rPr>
+        <w:t>untuk</w:t>
+      </w:r>
+      <w:proofErr w:type="spellEnd"/>
+      <w:r>
+        <w:rPr>
+          <w:rFonts w:ascii="Times New Roman" w:hAnsi="Times New Roman" w:cs="Times New Roman"/>
+          <w:sz w:val="24"/>
+          <w:szCs w:val="24"/>
+        </w:rPr>
+        <w:t xml:space="preserve"> </w:t>
+      </w:r>
+      <w:proofErr w:type="spellStart"/>
+      <w:r>
+        <w:rPr>
+          <w:rFonts w:ascii="Times New Roman" w:hAnsi="Times New Roman" w:cs="Times New Roman"/>
+          <w:sz w:val="24"/>
+          <w:szCs w:val="24"/>
+        </w:rPr>
+        <w:t>trx_reserve</w:t>
+      </w:r>
+      <w:proofErr w:type="spellEnd"/>
+      <w:r>
+        <w:rPr>
+          <w:rFonts w:ascii="Times New Roman" w:hAnsi="Times New Roman" w:cs="Times New Roman"/>
+          <w:sz w:val="24"/>
+          <w:szCs w:val="24"/>
+        </w:rPr>
+        <w:t xml:space="preserve"> </w:t>
+      </w:r>
+      <w:proofErr w:type="spellStart"/>
+      <w:r>
+        <w:rPr>
+          <w:rFonts w:ascii="Times New Roman" w:hAnsi="Times New Roman" w:cs="Times New Roman"/>
+          <w:sz w:val="24"/>
+          <w:szCs w:val="24"/>
+        </w:rPr>
+        <w:t>selanjutanya</w:t>
+      </w:r>
+      <w:proofErr w:type="spellEnd"/>
+      <w:r>
+        <w:rPr>
+          <w:rFonts w:ascii="Times New Roman" w:hAnsi="Times New Roman" w:cs="Times New Roman"/>
+          <w:sz w:val="24"/>
+          <w:szCs w:val="24"/>
+        </w:rPr>
+        <w:t xml:space="preserve"> value pada </w:t>
+      </w:r>
+      <w:proofErr w:type="spellStart"/>
+      <w:r>
+        <w:rPr>
+          <w:rFonts w:ascii="Times New Roman" w:hAnsi="Times New Roman" w:cs="Times New Roman"/>
+          <w:sz w:val="24"/>
+          <w:szCs w:val="24"/>
+        </w:rPr>
+        <w:t>transaksi</w:t>
+      </w:r>
+      <w:proofErr w:type="spellEnd"/>
+      <w:r>
+        <w:rPr>
+          <w:rFonts w:ascii="Times New Roman" w:hAnsi="Times New Roman" w:cs="Times New Roman"/>
+          <w:sz w:val="24"/>
+          <w:szCs w:val="24"/>
+        </w:rPr>
+        <w:t xml:space="preserve"> reserve </w:t>
+      </w:r>
+      <w:proofErr w:type="spellStart"/>
+      <w:r>
+        <w:rPr>
+          <w:rFonts w:ascii="Times New Roman" w:hAnsi="Times New Roman" w:cs="Times New Roman"/>
+          <w:sz w:val="24"/>
+          <w:szCs w:val="24"/>
+        </w:rPr>
+        <w:t>akan</w:t>
+      </w:r>
+      <w:proofErr w:type="spellEnd"/>
+      <w:r>
+        <w:rPr>
+          <w:rFonts w:ascii="Times New Roman" w:hAnsi="Times New Roman" w:cs="Times New Roman"/>
+          <w:sz w:val="24"/>
+          <w:szCs w:val="24"/>
+        </w:rPr>
+        <w:t xml:space="preserve"> </w:t>
+      </w:r>
+      <w:proofErr w:type="spellStart"/>
+      <w:r>
+        <w:rPr>
+          <w:rFonts w:ascii="Times New Roman" w:hAnsi="Times New Roman" w:cs="Times New Roman"/>
+          <w:sz w:val="24"/>
+          <w:szCs w:val="24"/>
+        </w:rPr>
+        <w:t>menjadi</w:t>
+      </w:r>
+      <w:proofErr w:type="spellEnd"/>
+      <w:r>
+        <w:rPr>
+          <w:rFonts w:ascii="Times New Roman" w:hAnsi="Times New Roman" w:cs="Times New Roman"/>
+          <w:sz w:val="24"/>
+          <w:szCs w:val="24"/>
+        </w:rPr>
+        <w:t xml:space="preserve"> </w:t>
+      </w:r>
+      <w:proofErr w:type="spellStart"/>
+      <w:r>
+        <w:rPr>
+          <w:rFonts w:ascii="Times New Roman" w:hAnsi="Times New Roman" w:cs="Times New Roman"/>
+          <w:sz w:val="24"/>
+          <w:szCs w:val="24"/>
+        </w:rPr>
+        <w:t>sebagai</w:t>
+      </w:r>
+      <w:proofErr w:type="spellEnd"/>
+      <w:r>
+        <w:rPr>
+          <w:rFonts w:ascii="Times New Roman" w:hAnsi="Times New Roman" w:cs="Times New Roman"/>
+          <w:sz w:val="24"/>
+          <w:szCs w:val="24"/>
+        </w:rPr>
+        <w:t xml:space="preserve"> </w:t>
+      </w:r>
+      <w:proofErr w:type="spellStart"/>
+      <w:r>
+        <w:rPr>
+          <w:rFonts w:ascii="Times New Roman" w:hAnsi="Times New Roman" w:cs="Times New Roman"/>
+          <w:sz w:val="24"/>
+          <w:szCs w:val="24"/>
+        </w:rPr>
+        <w:t>berikut</w:t>
+      </w:r>
+      <w:proofErr w:type="spellEnd"/>
+      <w:r>
+        <w:rPr>
+          <w:rFonts w:ascii="Times New Roman" w:hAnsi="Times New Roman" w:cs="Times New Roman"/>
+          <w:sz w:val="24"/>
+          <w:szCs w:val="24"/>
+        </w:rPr>
+        <w:t>.</w:t>
+      </w:r>
+    </w:p>
+    <w:p>
+      <w:pPr>
+        <w:tabs>
+          <w:tab w:val="left" w:pos="5280"/>
+        </w:tabs>
+        <w:rPr>
+          <w:rFonts w:ascii="Times New Roman" w:hAnsi="Times New Roman" w:cs="Times New Roman"/>
+          <w:sz w:val="24"/>
+          <w:szCs w:val="24"/>
+        </w:rPr>
+      </w:pPr>
+      <w:r>
+        <w:rPr>
+          <w:rFonts w:ascii="Times New Roman" w:hAnsi="Times New Roman" w:cs="Times New Roman"/>
+          <w:sz w:val="24"/>
+          <w:szCs w:val="24"/>
+        </w:rPr>
+        <w:drawing>
+          <wp:inline distT="0" distB="0" distL="0" distR="0" wp14:anchorId="0F1A2404" wp14:editId="44263957">
+            <wp:extent cx="5731510" cy="876935"/>
+            <wp:effectExtent l="0" t="0" r="2540" b="0"/>
+            <wp:docPr id="13" name="Picture 13"/>
+            <wp:cNvGraphicFramePr>
+              <a:graphicFrameLocks xmlns:a="http://schemas.openxmlformats.org/drawingml/2006/main" noChangeAspect="1"/>
+            </wp:cNvGraphicFramePr>
+            <a:graphic xmlns:a="http://schemas.openxmlformats.org/drawingml/2006/main">
+              <a:graphicData uri="http://schemas.openxmlformats.org/drawingml/2006/picture">
+                <pic:pic xmlns:pic="http://schemas.openxmlformats.org/drawingml/2006/picture">
+                  <pic:nvPicPr>
+                    <pic:cNvPr id="1" name=""/>
+                    <pic:cNvPicPr/>
+                  </pic:nvPicPr>
+                  <pic:blipFill>
+                    <a:blip r:embed="rId36">
+                      <a:extLst>
+                        <a:ext uri="{28A0092B-C50C-407E-A947-70E740481C1C}">
+                          <a14:useLocalDpi xmlns:a14="http://schemas.microsoft.com/office/drawing/2010/main" val="0"/>
+                        </a:ext>
+                      </a:extLst>
+                    </a:blip>
+                    <a:stretch>
+                      <a:fillRect/>
+                    </a:stretch>
+                  </pic:blipFill>
+                  <pic:spPr>
+                    <a:xfrm>
+                      <a:off x="0" y="0"/>
+                      <a:ext cx="5731510" cy="876935"/>
+                    </a:xfrm>
+                    <a:prstGeom prst="rect">
+                      <a:avLst/>
+                    </a:prstGeom>
+                  </pic:spPr>
+                </pic:pic>
+              </a:graphicData>
+            </a:graphic>
+          </wp:inline>
+        </w:drawing>
+      </w:r>
+    </w:p>
+    <w:p>
+      <w:pPr>
+        <w:rPr>
+          <w:rFonts w:ascii="Times New Roman" w:hAnsi="Times New Roman" w:cs="Times New Roman"/>
+          <w:sz w:val="24"/>
+          <w:szCs w:val="24"/>
+        </w:rPr>
+      </w:pPr>
+      <w:r>
+        <w:rPr>
+          <w:rFonts w:ascii="Times New Roman" w:hAnsi="Times New Roman" w:cs="Times New Roman"/>
+          <w:sz w:val="24"/>
+          <w:szCs w:val="24"/>
+        </w:rPr>
+        <w:tab/>
+      </w:r>
+      <w:proofErr w:type="spellStart"/>
+      <w:r>
+        <w:rPr>
+          <w:rFonts w:ascii="Times New Roman" w:hAnsi="Times New Roman" w:cs="Times New Roman"/>
+          <w:sz w:val="24"/>
+          <w:szCs w:val="24"/>
+        </w:rPr>
+        <w:t>Sedangkan</w:t>
+      </w:r>
+      <w:proofErr w:type="spellEnd"/>
+      <w:r>
+        <w:rPr>
+          <w:rFonts w:ascii="Times New Roman" w:hAnsi="Times New Roman" w:cs="Times New Roman"/>
+          <w:sz w:val="24"/>
+          <w:szCs w:val="24"/>
+        </w:rPr>
+        <w:t xml:space="preserve"> pada </w:t>
+      </w:r>
+      <w:proofErr w:type="spellStart"/>
+      <w:r>
+        <w:rPr>
+          <w:rFonts w:ascii="Times New Roman" w:hAnsi="Times New Roman" w:cs="Times New Roman"/>
+          <w:sz w:val="24"/>
+          <w:szCs w:val="24"/>
+        </w:rPr>
+        <w:t>tabel</w:t>
+      </w:r>
+      <w:proofErr w:type="spellEnd"/>
+      <w:r>
+        <w:rPr>
+          <w:rFonts w:ascii="Times New Roman" w:hAnsi="Times New Roman" w:cs="Times New Roman"/>
+          <w:sz w:val="24"/>
+          <w:szCs w:val="24"/>
+        </w:rPr>
+        <w:t xml:space="preserve"> stock </w:t>
+      </w:r>
+      <w:proofErr w:type="spellStart"/>
+      <w:r>
+        <w:rPr>
+          <w:rFonts w:ascii="Times New Roman" w:hAnsi="Times New Roman" w:cs="Times New Roman"/>
+          <w:sz w:val="24"/>
+          <w:szCs w:val="24"/>
+        </w:rPr>
+        <w:t>buku</w:t>
+      </w:r>
+      <w:proofErr w:type="spellEnd"/>
+      <w:r>
+        <w:rPr>
+          <w:rFonts w:ascii="Times New Roman" w:hAnsi="Times New Roman" w:cs="Times New Roman"/>
+          <w:sz w:val="24"/>
+          <w:szCs w:val="24"/>
+        </w:rPr>
+        <w:t xml:space="preserve"> </w:t>
+      </w:r>
+      <w:proofErr w:type="spellStart"/>
+      <w:r>
+        <w:rPr>
+          <w:rFonts w:ascii="Times New Roman" w:hAnsi="Times New Roman" w:cs="Times New Roman"/>
+          <w:sz w:val="24"/>
+          <w:szCs w:val="24"/>
+        </w:rPr>
+        <w:t>akan</w:t>
+      </w:r>
+      <w:proofErr w:type="spellEnd"/>
+      <w:r>
+        <w:rPr>
+          <w:rFonts w:ascii="Times New Roman" w:hAnsi="Times New Roman" w:cs="Times New Roman"/>
+          <w:sz w:val="24"/>
+          <w:szCs w:val="24"/>
+        </w:rPr>
+        <w:t xml:space="preserve"> </w:t>
+      </w:r>
+      <w:proofErr w:type="spellStart"/>
+      <w:r>
+        <w:rPr>
+          <w:rFonts w:ascii="Times New Roman" w:hAnsi="Times New Roman" w:cs="Times New Roman"/>
+          <w:sz w:val="24"/>
+          <w:szCs w:val="24"/>
+        </w:rPr>
+        <w:t>terjadi</w:t>
+      </w:r>
+      <w:proofErr w:type="spellEnd"/>
+      <w:r>
+        <w:rPr>
+          <w:rFonts w:ascii="Times New Roman" w:hAnsi="Times New Roman" w:cs="Times New Roman"/>
+          <w:sz w:val="24"/>
+          <w:szCs w:val="24"/>
+        </w:rPr>
+        <w:t xml:space="preserve"> </w:t>
+      </w:r>
+      <w:proofErr w:type="spellStart"/>
+      <w:r>
+        <w:rPr>
+          <w:rFonts w:ascii="Times New Roman" w:hAnsi="Times New Roman" w:cs="Times New Roman"/>
+          <w:sz w:val="24"/>
+          <w:szCs w:val="24"/>
+        </w:rPr>
+        <w:t>pengurangan</w:t>
+      </w:r>
+      <w:proofErr w:type="spellEnd"/>
+      <w:r>
+        <w:rPr>
+          <w:rFonts w:ascii="Times New Roman" w:hAnsi="Times New Roman" w:cs="Times New Roman"/>
+          <w:sz w:val="24"/>
+          <w:szCs w:val="24"/>
+        </w:rPr>
+        <w:t xml:space="preserve"> </w:t>
+      </w:r>
+      <w:proofErr w:type="spellStart"/>
+      <w:r>
+        <w:rPr>
+          <w:rFonts w:ascii="Times New Roman" w:hAnsi="Times New Roman" w:cs="Times New Roman"/>
+          <w:sz w:val="24"/>
+          <w:szCs w:val="24"/>
+        </w:rPr>
+        <w:t>sebanyak</w:t>
+      </w:r>
+      <w:proofErr w:type="spellEnd"/>
+      <w:r>
+        <w:rPr>
+          <w:rFonts w:ascii="Times New Roman" w:hAnsi="Times New Roman" w:cs="Times New Roman"/>
+          <w:sz w:val="24"/>
+          <w:szCs w:val="24"/>
+        </w:rPr>
+        <w:t xml:space="preserve"> </w:t>
+      </w:r>
+      <w:proofErr w:type="spellStart"/>
+      <w:r>
+        <w:rPr>
+          <w:rFonts w:ascii="Times New Roman" w:hAnsi="Times New Roman" w:cs="Times New Roman"/>
+          <w:sz w:val="24"/>
+          <w:szCs w:val="24"/>
+        </w:rPr>
+        <w:t>satu</w:t>
+      </w:r>
+      <w:proofErr w:type="spellEnd"/>
+      <w:r>
+        <w:rPr>
+          <w:rFonts w:ascii="Times New Roman" w:hAnsi="Times New Roman" w:cs="Times New Roman"/>
+          <w:sz w:val="24"/>
+          <w:szCs w:val="24"/>
+        </w:rPr>
+        <w:t xml:space="preserve"> </w:t>
+      </w:r>
+      <w:proofErr w:type="spellStart"/>
+      <w:r>
+        <w:rPr>
+          <w:rFonts w:ascii="Times New Roman" w:hAnsi="Times New Roman" w:cs="Times New Roman"/>
+          <w:sz w:val="24"/>
+          <w:szCs w:val="24"/>
+        </w:rPr>
+        <w:t>buah</w:t>
+      </w:r>
+      <w:proofErr w:type="spellEnd"/>
+      <w:r>
+        <w:rPr>
+          <w:rFonts w:ascii="Times New Roman" w:hAnsi="Times New Roman" w:cs="Times New Roman"/>
+          <w:sz w:val="24"/>
+          <w:szCs w:val="24"/>
+        </w:rPr>
+        <w:t xml:space="preserve"> </w:t>
+      </w:r>
+      <w:proofErr w:type="spellStart"/>
+      <w:r>
+        <w:rPr>
+          <w:rFonts w:ascii="Times New Roman" w:hAnsi="Times New Roman" w:cs="Times New Roman"/>
+          <w:sz w:val="24"/>
+          <w:szCs w:val="24"/>
+        </w:rPr>
+        <w:t>untuk</w:t>
+      </w:r>
+      <w:proofErr w:type="spellEnd"/>
+      <w:r>
+        <w:rPr>
+          <w:rFonts w:ascii="Times New Roman" w:hAnsi="Times New Roman" w:cs="Times New Roman"/>
+          <w:sz w:val="24"/>
+          <w:szCs w:val="24"/>
+        </w:rPr>
+        <w:t xml:space="preserve"> </w:t>
+      </w:r>
+      <w:proofErr w:type="spellStart"/>
+      <w:r>
+        <w:rPr>
+          <w:rFonts w:ascii="Times New Roman" w:hAnsi="Times New Roman" w:cs="Times New Roman"/>
+          <w:sz w:val="24"/>
+          <w:szCs w:val="24"/>
+        </w:rPr>
+        <w:t>tiap</w:t>
+      </w:r>
+      <w:proofErr w:type="spellEnd"/>
+      <w:r>
+        <w:rPr>
+          <w:rFonts w:ascii="Times New Roman" w:hAnsi="Times New Roman" w:cs="Times New Roman"/>
+          <w:sz w:val="24"/>
+          <w:szCs w:val="24"/>
+        </w:rPr>
+        <w:t xml:space="preserve"> </w:t>
+      </w:r>
+      <w:proofErr w:type="spellStart"/>
+      <w:r>
+        <w:rPr>
+          <w:rFonts w:ascii="Times New Roman" w:hAnsi="Times New Roman" w:cs="Times New Roman"/>
+          <w:sz w:val="24"/>
+          <w:szCs w:val="24"/>
+        </w:rPr>
+        <w:t>peminjaman</w:t>
+      </w:r>
+      <w:proofErr w:type="spellEnd"/>
+      <w:r>
+        <w:rPr>
+          <w:rFonts w:ascii="Times New Roman" w:hAnsi="Times New Roman" w:cs="Times New Roman"/>
+          <w:sz w:val="24"/>
+          <w:szCs w:val="24"/>
+        </w:rPr>
+        <w:t>.</w:t>
+      </w:r>
+    </w:p>
+    <w:p>
+      <w:pPr>
+        <w:jc w:val="center"/>
+        <w:rPr>
+          <w:rFonts w:ascii="Times New Roman" w:hAnsi="Times New Roman" w:cs="Times New Roman"/>
+          <w:sz w:val="24"/>
+          <w:szCs w:val="24"/>
+        </w:rPr>
+      </w:pPr>
+      <w:r>
+        <w:rPr>
+          <w:rFonts w:ascii="Times New Roman" w:hAnsi="Times New Roman" w:cs="Times New Roman"/>
+          <w:sz w:val="24"/>
+          <w:szCs w:val="24"/>
+        </w:rPr>
+        <w:drawing>
+          <wp:inline distT="0" distB="0" distL="0" distR="0" wp14:anchorId="2CC94558" wp14:editId="7356590D">
+            <wp:extent cx="5731510" cy="839470"/>
+            <wp:effectExtent l="0" t="0" r="2540" b="0"/>
+            <wp:docPr id="27" name="Picture 27"/>
+            <wp:cNvGraphicFramePr>
+              <a:graphicFrameLocks xmlns:a="http://schemas.openxmlformats.org/drawingml/2006/main" noChangeAspect="1"/>
+            </wp:cNvGraphicFramePr>
+            <a:graphic xmlns:a="http://schemas.openxmlformats.org/drawingml/2006/main">
+              <a:graphicData uri="http://schemas.openxmlformats.org/drawingml/2006/picture">
+                <pic:pic xmlns:pic="http://schemas.openxmlformats.org/drawingml/2006/picture">
+                  <pic:nvPicPr>
+                    <pic:cNvPr id="1" name=""/>
+                    <pic:cNvPicPr/>
+                  </pic:nvPicPr>
+                  <pic:blipFill>
+                    <a:blip r:embed="rId37">
+                      <a:extLst>
+                        <a:ext uri="{28A0092B-C50C-407E-A947-70E740481C1C}">
+                          <a14:useLocalDpi xmlns:a14="http://schemas.microsoft.com/office/drawing/2010/main" val="0"/>
+                        </a:ext>
+                      </a:extLst>
+                    </a:blip>
+                    <a:stretch>
+                      <a:fillRect/>
+                    </a:stretch>
+                  </pic:blipFill>
+                  <pic:spPr>
+                    <a:xfrm>
+                      <a:off x="0" y="0"/>
+                      <a:ext cx="5731510" cy="839470"/>
+                    </a:xfrm>
+                    <a:prstGeom prst="rect">
+                      <a:avLst/>
+                    </a:prstGeom>
+                  </pic:spPr>
+                </pic:pic>
+              </a:graphicData>
+            </a:graphic>
+          </wp:inline>
+        </w:drawing>
+      </w:r>
+    </w:p>
+    <w:p>
+      <w:pPr>
+        <w:jc w:val="center"/>
+        <w:rPr>
+          <w:rFonts w:ascii="Times New Roman" w:hAnsi="Times New Roman" w:cs="Times New Roman"/>
+          <w:sz w:val="24"/>
+          <w:szCs w:val="24"/>
+        </w:rPr>
+      </w:pPr>
+    </w:p>
+    <w:p>
+      <w:pPr>
+        <w:jc w:val="center"/>
+        <w:rPr>
+          <w:rFonts w:ascii="Times New Roman" w:hAnsi="Times New Roman" w:cs="Times New Roman"/>
+          <w:sz w:val="24"/>
+          <w:szCs w:val="24"/>
+        </w:rPr>
+      </w:pPr>
+    </w:p>
+    <w:p>
+      <w:pPr>
+        <w:jc w:val="center"/>
+        <w:rPr>
+          <w:rFonts w:ascii="Times New Roman" w:hAnsi="Times New Roman" w:cs="Times New Roman"/>
+          <w:sz w:val="24"/>
+          <w:szCs w:val="24"/>
+        </w:rPr>
+      </w:pPr>
+    </w:p>
+    <w:p>
+      <w:pPr>
+        <w:jc w:val="center"/>
+        <w:rPr>
+          <w:rFonts w:ascii="Times New Roman" w:hAnsi="Times New Roman" w:cs="Times New Roman"/>
+          <w:sz w:val="24"/>
+          <w:szCs w:val="24"/>
+        </w:rPr>
+      </w:pPr>
+    </w:p>
+    <w:p>
+      <w:pPr>
+        <w:jc w:val="center"/>
+        <w:rPr>
+          <w:rFonts w:ascii="Times New Roman" w:hAnsi="Times New Roman" w:cs="Times New Roman"/>
+          <w:sz w:val="24"/>
+          <w:szCs w:val="24"/>
+        </w:rPr>
+      </w:pPr>
+      <w:r>
+        <w:rPr>
+          <w:rFonts w:ascii="Times New Roman" w:hAnsi="Times New Roman" w:cs="Times New Roman"/>
+          <w:sz w:val="24"/>
+          <w:szCs w:val="24"/>
+        </w:rPr>
+        <w:lastRenderedPageBreak/>
+        <w:drawing>
+          <wp:inline distT="0" distB="0" distL="0" distR="0" wp14:anchorId="294C404F" wp14:editId="2B90D9C3">
+            <wp:extent cx="2896004" cy="971686"/>
+            <wp:effectExtent l="0" t="0" r="0" b="0"/>
+            <wp:docPr id="28" name="Picture 28"/>
+            <wp:cNvGraphicFramePr>
+              <a:graphicFrameLocks xmlns:a="http://schemas.openxmlformats.org/drawingml/2006/main" noChangeAspect="1"/>
+            </wp:cNvGraphicFramePr>
+            <a:graphic xmlns:a="http://schemas.openxmlformats.org/drawingml/2006/main">
+              <a:graphicData uri="http://schemas.openxmlformats.org/drawingml/2006/picture">
+                <pic:pic xmlns:pic="http://schemas.openxmlformats.org/drawingml/2006/picture">
+                  <pic:nvPicPr>
+                    <pic:cNvPr id="1" name=""/>
+                    <pic:cNvPicPr/>
+                  </pic:nvPicPr>
+                  <pic:blipFill>
+                    <a:blip r:embed="rId38">
+                      <a:extLst>
+                        <a:ext uri="{28A0092B-C50C-407E-A947-70E740481C1C}">
+                          <a14:useLocalDpi xmlns:a14="http://schemas.microsoft.com/office/drawing/2010/main" val="0"/>
+                        </a:ext>
+                      </a:extLst>
+                    </a:blip>
+                    <a:stretch>
+                      <a:fillRect/>
+                    </a:stretch>
+                  </pic:blipFill>
+                  <pic:spPr>
+                    <a:xfrm>
+                      <a:off x="0" y="0"/>
+                      <a:ext cx="2896004" cy="971686"/>
+                    </a:xfrm>
+                    <a:prstGeom prst="rect">
+                      <a:avLst/>
+                    </a:prstGeom>
+                  </pic:spPr>
+                </pic:pic>
+              </a:graphicData>
+            </a:graphic>
+          </wp:inline>
+        </w:drawing>
+      </w:r>
+    </w:p>
+    <w:p>
+      <w:pPr>
+        <w:jc w:val="center"/>
+        <w:rPr>
+          <w:rFonts w:ascii="Times New Roman" w:hAnsi="Times New Roman" w:cs="Times New Roman"/>
+          <w:sz w:val="24"/>
+          <w:szCs w:val="24"/>
+        </w:rPr>
+      </w:pPr>
+      <w:r>
+        <w:rPr>
+          <w:rFonts w:ascii="Times New Roman" w:hAnsi="Times New Roman" w:cs="Times New Roman"/>
+          <w:sz w:val="24"/>
+          <w:szCs w:val="24"/>
+        </w:rPr>
+        <w:drawing>
+          <wp:inline distT="0" distB="0" distL="0" distR="0" wp14:anchorId="6991ADE1" wp14:editId="1FE9EFBC">
+            <wp:extent cx="5731510" cy="838835"/>
+            <wp:effectExtent l="0" t="0" r="2540" b="0"/>
+            <wp:docPr id="29" name="Picture 29"/>
+            <wp:cNvGraphicFramePr>
+              <a:graphicFrameLocks xmlns:a="http://schemas.openxmlformats.org/drawingml/2006/main" noChangeAspect="1"/>
+            </wp:cNvGraphicFramePr>
+            <a:graphic xmlns:a="http://schemas.openxmlformats.org/drawingml/2006/main">
+              <a:graphicData uri="http://schemas.openxmlformats.org/drawingml/2006/picture">
+                <pic:pic xmlns:pic="http://schemas.openxmlformats.org/drawingml/2006/picture">
+                  <pic:nvPicPr>
+                    <pic:cNvPr id="1" name=""/>
+                    <pic:cNvPicPr/>
+                  </pic:nvPicPr>
+                  <pic:blipFill>
+                    <a:blip r:embed="rId39">
+                      <a:extLst>
+                        <a:ext uri="{28A0092B-C50C-407E-A947-70E740481C1C}">
+                          <a14:useLocalDpi xmlns:a14="http://schemas.microsoft.com/office/drawing/2010/main" val="0"/>
+                        </a:ext>
+                      </a:extLst>
+                    </a:blip>
+                    <a:stretch>
+                      <a:fillRect/>
+                    </a:stretch>
+                  </pic:blipFill>
+                  <pic:spPr>
+                    <a:xfrm>
+                      <a:off x="0" y="0"/>
+                      <a:ext cx="5731510" cy="838835"/>
+                    </a:xfrm>
+                    <a:prstGeom prst="rect">
+                      <a:avLst/>
+                    </a:prstGeom>
+                  </pic:spPr>
+                </pic:pic>
+              </a:graphicData>
+            </a:graphic>
+          </wp:inline>
+        </w:drawing>
+      </w:r>
+    </w:p>
+    <w:p>
+      <w:pPr>
+        <w:jc w:val="center"/>
+        <w:rPr>
+          <w:rFonts w:ascii="Times New Roman" w:hAnsi="Times New Roman" w:cs="Times New Roman"/>
+          <w:b/>
+          <w:bCs/>
+          <w:sz w:val="24"/>
+          <w:szCs w:val="24"/>
+        </w:rPr>
+      </w:pPr>
+      <w:r>
+        <w:rPr>
+          <w:rFonts w:ascii="Times New Roman" w:hAnsi="Times New Roman" w:cs="Times New Roman"/>
+          <w:b/>
+          <w:bCs/>
+          <w:sz w:val="24"/>
+          <w:szCs w:val="24"/>
+        </w:rPr>
+        <w:t>TABEL RESERVE SETELAH PENGEMBALIAN</w:t>
+      </w:r>
+    </w:p>
+    <w:p>
+      <w:pPr>
+        <w:rPr>
+          <w:rFonts w:ascii="Times New Roman" w:hAnsi="Times New Roman" w:cs="Times New Roman"/>
+          <w:sz w:val="24"/>
+          <w:szCs w:val="24"/>
+        </w:rPr>
+      </w:pPr>
+      <w:r>
+        <w:rPr>
+          <w:rFonts w:ascii="Times New Roman" w:hAnsi="Times New Roman" w:cs="Times New Roman"/>
+          <w:sz w:val="24"/>
+          <w:szCs w:val="24"/>
+        </w:rPr>
+        <w:tab/>
+        <w:t xml:space="preserve">Pada </w:t>
+      </w:r>
+      <w:proofErr w:type="spellStart"/>
+      <w:r>
+        <w:rPr>
+          <w:rFonts w:ascii="Times New Roman" w:hAnsi="Times New Roman" w:cs="Times New Roman"/>
+          <w:sz w:val="24"/>
+          <w:szCs w:val="24"/>
+        </w:rPr>
+        <w:t>tabel</w:t>
+      </w:r>
+      <w:proofErr w:type="spellEnd"/>
+      <w:r>
+        <w:rPr>
+          <w:rFonts w:ascii="Times New Roman" w:hAnsi="Times New Roman" w:cs="Times New Roman"/>
+          <w:sz w:val="24"/>
+          <w:szCs w:val="24"/>
+        </w:rPr>
+        <w:t xml:space="preserve"> </w:t>
+      </w:r>
+      <w:proofErr w:type="spellStart"/>
+      <w:r>
+        <w:rPr>
+          <w:rFonts w:ascii="Times New Roman" w:hAnsi="Times New Roman" w:cs="Times New Roman"/>
+          <w:sz w:val="24"/>
+          <w:szCs w:val="24"/>
+        </w:rPr>
+        <w:t>dapat</w:t>
+      </w:r>
+      <w:proofErr w:type="spellEnd"/>
+      <w:r>
+        <w:rPr>
+          <w:rFonts w:ascii="Times New Roman" w:hAnsi="Times New Roman" w:cs="Times New Roman"/>
+          <w:sz w:val="24"/>
+          <w:szCs w:val="24"/>
+        </w:rPr>
+        <w:t xml:space="preserve"> </w:t>
+      </w:r>
+      <w:proofErr w:type="spellStart"/>
+      <w:r>
+        <w:rPr>
+          <w:rFonts w:ascii="Times New Roman" w:hAnsi="Times New Roman" w:cs="Times New Roman"/>
+          <w:sz w:val="24"/>
+          <w:szCs w:val="24"/>
+        </w:rPr>
+        <w:t>dilihat</w:t>
+      </w:r>
+      <w:proofErr w:type="spellEnd"/>
+      <w:r>
+        <w:rPr>
+          <w:rFonts w:ascii="Times New Roman" w:hAnsi="Times New Roman" w:cs="Times New Roman"/>
+          <w:sz w:val="24"/>
+          <w:szCs w:val="24"/>
+        </w:rPr>
+        <w:t xml:space="preserve"> qty </w:t>
+      </w:r>
+      <w:proofErr w:type="spellStart"/>
+      <w:r>
+        <w:rPr>
+          <w:rFonts w:ascii="Times New Roman" w:hAnsi="Times New Roman" w:cs="Times New Roman"/>
+          <w:sz w:val="24"/>
+          <w:szCs w:val="24"/>
+        </w:rPr>
+        <w:t>menjadi</w:t>
+      </w:r>
+      <w:proofErr w:type="spellEnd"/>
+      <w:r>
+        <w:rPr>
+          <w:rFonts w:ascii="Times New Roman" w:hAnsi="Times New Roman" w:cs="Times New Roman"/>
+          <w:sz w:val="24"/>
+          <w:szCs w:val="24"/>
+        </w:rPr>
+        <w:t xml:space="preserve"> 0 dan status </w:t>
+      </w:r>
+      <w:proofErr w:type="spellStart"/>
+      <w:r>
+        <w:rPr>
+          <w:rFonts w:ascii="Times New Roman" w:hAnsi="Times New Roman" w:cs="Times New Roman"/>
+          <w:sz w:val="24"/>
+          <w:szCs w:val="24"/>
+        </w:rPr>
+        <w:t>menjadi</w:t>
+      </w:r>
+      <w:proofErr w:type="spellEnd"/>
+      <w:r>
+        <w:rPr>
+          <w:rFonts w:ascii="Times New Roman" w:hAnsi="Times New Roman" w:cs="Times New Roman"/>
+          <w:sz w:val="24"/>
+          <w:szCs w:val="24"/>
+        </w:rPr>
+        <w:t xml:space="preserve"> inactive.</w:t>
+      </w:r>
+    </w:p>
+    <w:p>
+      <w:pPr>
+        <w:rPr>
+          <w:rFonts w:ascii="Times New Roman" w:hAnsi="Times New Roman" w:cs="Times New Roman"/>
+          <w:sz w:val="24"/>
+          <w:szCs w:val="24"/>
+        </w:rPr>
+      </w:pPr>
+    </w:p>
+    <w:p>
+      <w:pPr>
+        <w:rPr>
+          <w:rFonts w:ascii="Times New Roman" w:hAnsi="Times New Roman" w:cs="Times New Roman"/>
+          <w:sz w:val="24"/>
+          <w:szCs w:val="24"/>
+        </w:rPr>
+      </w:pPr>
+      <w:r>
+        <w:rPr>
+          <w:rFonts w:ascii="Times New Roman" w:hAnsi="Times New Roman" w:cs="Times New Roman"/>
+          <w:sz w:val="24"/>
+          <w:szCs w:val="24"/>
+        </w:rPr>
+        <w:drawing>
+          <wp:inline distT="0" distB="0" distL="0" distR="0" wp14:anchorId="2AB27408" wp14:editId="3D3BE6A5">
+            <wp:extent cx="5731510" cy="733425"/>
+            <wp:effectExtent l="0" t="0" r="2540" b="9525"/>
+            <wp:docPr id="30" name="Picture 30"/>
+            <wp:cNvGraphicFramePr>
+              <a:graphicFrameLocks xmlns:a="http://schemas.openxmlformats.org/drawingml/2006/main" noChangeAspect="1"/>
+            </wp:cNvGraphicFramePr>
+            <a:graphic xmlns:a="http://schemas.openxmlformats.org/drawingml/2006/main">
+              <a:graphicData uri="http://schemas.openxmlformats.org/drawingml/2006/picture">
+                <pic:pic xmlns:pic="http://schemas.openxmlformats.org/drawingml/2006/picture">
+                  <pic:nvPicPr>
+                    <pic:cNvPr id="1" name=""/>
+                    <pic:cNvPicPr/>
+                  </pic:nvPicPr>
+                  <pic:blipFill>
+                    <a:blip r:embed="rId40">
+                      <a:extLst>
+                        <a:ext uri="{28A0092B-C50C-407E-A947-70E740481C1C}">
+                          <a14:useLocalDpi xmlns:a14="http://schemas.microsoft.com/office/drawing/2010/main" val="0"/>
+                        </a:ext>
+                      </a:extLst>
+                    </a:blip>
+                    <a:stretch>
+                      <a:fillRect/>
+                    </a:stretch>
+                  </pic:blipFill>
+                  <pic:spPr>
+                    <a:xfrm>
+                      <a:off x="0" y="0"/>
+                      <a:ext cx="5731510" cy="733425"/>
+                    </a:xfrm>
+                    <a:prstGeom prst="rect">
+                      <a:avLst/>
+                    </a:prstGeom>
+                  </pic:spPr>
+                </pic:pic>
+              </a:graphicData>
+            </a:graphic>
+          </wp:inline>
+        </w:drawing>
+      </w:r>
+    </w:p>
+    <w:p>
+      <w:pPr>
+        <w:jc w:val="center"/>
+        <w:rPr>
+          <w:rFonts w:ascii="Times New Roman" w:hAnsi="Times New Roman" w:cs="Times New Roman"/>
+          <w:b/>
+          <w:bCs/>
+          <w:sz w:val="24"/>
+          <w:szCs w:val="24"/>
+        </w:rPr>
+      </w:pPr>
+      <w:r>
+        <w:rPr>
+          <w:rFonts w:ascii="Times New Roman" w:hAnsi="Times New Roman" w:cs="Times New Roman"/>
+          <w:b/>
+          <w:bCs/>
+          <w:sz w:val="24"/>
+          <w:szCs w:val="24"/>
+        </w:rPr>
+        <w:t>TABEL MST_BOOK SETELAH PENGEMBALIAN</w:t>
+      </w:r>
+    </w:p>
+    <w:p>
+      <w:pPr>
+        <w:rPr>
+          <w:rFonts w:ascii="Times New Roman" w:hAnsi="Times New Roman" w:cs="Times New Roman"/>
+          <w:sz w:val="24"/>
+          <w:szCs w:val="24"/>
+        </w:rPr>
+      </w:pPr>
+      <w:r>
+        <w:rPr>
+          <w:rFonts w:ascii="Times New Roman" w:hAnsi="Times New Roman" w:cs="Times New Roman"/>
+          <w:sz w:val="24"/>
+          <w:szCs w:val="24"/>
+        </w:rPr>
+        <w:tab/>
+        <w:t xml:space="preserve">Pada </w:t>
+      </w:r>
+      <w:proofErr w:type="spellStart"/>
+      <w:r>
+        <w:rPr>
+          <w:rFonts w:ascii="Times New Roman" w:hAnsi="Times New Roman" w:cs="Times New Roman"/>
+          <w:sz w:val="24"/>
+          <w:szCs w:val="24"/>
+        </w:rPr>
+        <w:t>tabel</w:t>
+      </w:r>
+      <w:proofErr w:type="spellEnd"/>
+      <w:r>
+        <w:rPr>
+          <w:rFonts w:ascii="Times New Roman" w:hAnsi="Times New Roman" w:cs="Times New Roman"/>
+          <w:sz w:val="24"/>
+          <w:szCs w:val="24"/>
+        </w:rPr>
+        <w:t xml:space="preserve"> </w:t>
+      </w:r>
+      <w:proofErr w:type="spellStart"/>
+      <w:r>
+        <w:rPr>
+          <w:rFonts w:ascii="Times New Roman" w:hAnsi="Times New Roman" w:cs="Times New Roman"/>
+          <w:sz w:val="24"/>
+          <w:szCs w:val="24"/>
+        </w:rPr>
+        <w:t>dapat</w:t>
+      </w:r>
+      <w:proofErr w:type="spellEnd"/>
+      <w:r>
+        <w:rPr>
+          <w:rFonts w:ascii="Times New Roman" w:hAnsi="Times New Roman" w:cs="Times New Roman"/>
+          <w:sz w:val="24"/>
+          <w:szCs w:val="24"/>
+        </w:rPr>
+        <w:t xml:space="preserve"> </w:t>
+      </w:r>
+      <w:proofErr w:type="spellStart"/>
+      <w:r>
+        <w:rPr>
+          <w:rFonts w:ascii="Times New Roman" w:hAnsi="Times New Roman" w:cs="Times New Roman"/>
+          <w:sz w:val="24"/>
+          <w:szCs w:val="24"/>
+        </w:rPr>
+        <w:t>dilihat</w:t>
+      </w:r>
+      <w:proofErr w:type="spellEnd"/>
+      <w:r>
+        <w:rPr>
+          <w:rFonts w:ascii="Times New Roman" w:hAnsi="Times New Roman" w:cs="Times New Roman"/>
+          <w:sz w:val="24"/>
+          <w:szCs w:val="24"/>
+        </w:rPr>
+        <w:t xml:space="preserve"> field quantity </w:t>
+      </w:r>
+      <w:proofErr w:type="spellStart"/>
+      <w:r>
+        <w:rPr>
+          <w:rFonts w:ascii="Times New Roman" w:hAnsi="Times New Roman" w:cs="Times New Roman"/>
+          <w:sz w:val="24"/>
+          <w:szCs w:val="24"/>
+        </w:rPr>
+        <w:t>bertambah</w:t>
+      </w:r>
+      <w:proofErr w:type="spellEnd"/>
+      <w:r>
+        <w:rPr>
+          <w:rFonts w:ascii="Times New Roman" w:hAnsi="Times New Roman" w:cs="Times New Roman"/>
+          <w:sz w:val="24"/>
+          <w:szCs w:val="24"/>
+        </w:rPr>
+        <w:t xml:space="preserve"> </w:t>
+      </w:r>
+      <w:proofErr w:type="spellStart"/>
+      <w:r>
+        <w:rPr>
+          <w:rFonts w:ascii="Times New Roman" w:hAnsi="Times New Roman" w:cs="Times New Roman"/>
+          <w:sz w:val="24"/>
+          <w:szCs w:val="24"/>
+        </w:rPr>
+        <w:t>satu</w:t>
+      </w:r>
+      <w:proofErr w:type="spellEnd"/>
+      <w:r>
+        <w:rPr>
+          <w:rFonts w:ascii="Times New Roman" w:hAnsi="Times New Roman" w:cs="Times New Roman"/>
+          <w:sz w:val="24"/>
+          <w:szCs w:val="24"/>
+        </w:rPr>
+        <w:t xml:space="preserve"> </w:t>
+      </w:r>
+      <w:proofErr w:type="spellStart"/>
+      <w:r>
+        <w:rPr>
+          <w:rFonts w:ascii="Times New Roman" w:hAnsi="Times New Roman" w:cs="Times New Roman"/>
+          <w:sz w:val="24"/>
+          <w:szCs w:val="24"/>
+        </w:rPr>
+        <w:t>setelah</w:t>
+      </w:r>
+      <w:proofErr w:type="spellEnd"/>
+      <w:r>
+        <w:rPr>
+          <w:rFonts w:ascii="Times New Roman" w:hAnsi="Times New Roman" w:cs="Times New Roman"/>
+          <w:sz w:val="24"/>
+          <w:szCs w:val="24"/>
+        </w:rPr>
+        <w:t xml:space="preserve"> </w:t>
+      </w:r>
+      <w:proofErr w:type="spellStart"/>
+      <w:r>
+        <w:rPr>
+          <w:rFonts w:ascii="Times New Roman" w:hAnsi="Times New Roman" w:cs="Times New Roman"/>
+          <w:sz w:val="24"/>
+          <w:szCs w:val="24"/>
+        </w:rPr>
+        <w:t>pengembalian</w:t>
+      </w:r>
+      <w:proofErr w:type="spellEnd"/>
     </w:p>
     <w:sectPr>
       <w:pgSz w:w="11906" w:h="16838" w:code="9"/>

</xml_diff>